<commit_message>
Update Secure FS Report v3
Finished Feature Section
</commit_message>
<xml_diff>
--- a/Secure FS Report.docx
+++ b/Secure FS Report.docx
@@ -20,16 +20,40 @@
       </w:r>
     </w:p>
     <w:p>
-      <w:pPr>
-        <w:contextualSpacing/>
-      </w:pPr>
-    </w:p>
-    <w:p>
-      <w:pPr>
-        <w:contextualSpacing/>
-      </w:pPr>
-      <w:r>
-        <w:t>In this report I shall be explaining some of the core security features of the Windows 11 OS, as well as describe some of the core features of the newer Resilient File System (ReFS) that is being used as a substitute for the older New Technology File System (NTFS). I will also briefly cover some of the fundamental evolutionary changes between Windows 10 and 11</w:t>
+      <w:r>
+        <w:t xml:space="preserve">Repo Link: </w:t>
+      </w:r>
+      <w:hyperlink r:id="rId5" w:history="1">
+        <w:r>
+          <w:rPr>
+            <w:rStyle w:val="Hyperlink"/>
+          </w:rPr>
+          <w:t>https://github.com/TBlackmoreUni/COMP6015Report</w:t>
+        </w:r>
+      </w:hyperlink>
+      <w:r>
+        <w:t xml:space="preserve"> </w:t>
+      </w:r>
+    </w:p>
+    <w:p>
+      <w:pPr>
+        <w:contextualSpacing/>
+      </w:pPr>
+    </w:p>
+    <w:p>
+      <w:pPr>
+        <w:contextualSpacing/>
+      </w:pPr>
+      <w:r>
+        <w:t>In this report I shall be explaining some of the core security features of the Windows 11 OS, as well as describe some of the core features of the newer Resilient File System (</w:t>
+      </w:r>
+      <w:proofErr w:type="spellStart"/>
+      <w:r>
+        <w:t>ReFS</w:t>
+      </w:r>
+      <w:proofErr w:type="spellEnd"/>
+      <w:r>
+        <w:t>) that is being used as a substitute for the older New Technology File System (NTFS). I will also briefly cover some of the fundamental evolutionary changes between Windows 10 and 11</w:t>
       </w:r>
       <w:r>
         <w:t xml:space="preserve"> and the reasoning behind them.</w:t>
@@ -327,7 +351,27 @@
         <w:t>is not</w:t>
       </w:r>
       <w:r>
-        <w:t xml:space="preserve"> required for BitLocker to be effective, but it makes the process much more streamlined. Without a TPM, a user would be required to use a USB or, from windows 8 onwards, a password however this doesn’t prevent all potential attacks.</w:t>
+        <w:t xml:space="preserve"> required for BitLocker to be effective, but it makes the process much more streamlined. Without a TPM, a user would be required to use a USB or, from windows 8 onwards, a password however this </w:t>
+      </w:r>
+      <w:r>
+        <w:t>does not</w:t>
+      </w:r>
+      <w:r>
+        <w:t xml:space="preserve"> prevent all potential attacks.</w:t>
+      </w:r>
+    </w:p>
+    <w:p>
+      <w:r>
+        <w:t xml:space="preserve">In a more normal setting, BitLocker splits the hard drive into several volumes with the OS and user data on one holding confidential information. </w:t>
+      </w:r>
+      <w:r>
+        <w:t>Whereas</w:t>
+      </w:r>
+      <w:r>
+        <w:t xml:space="preserve"> on the other volume</w:t>
+      </w:r>
+      <w:r>
+        <w:t>s, the public information is stored. This public information typically comprises of boot components, system information and recovery tools. In combining its protection with the keys provided by the TPM, it allows for a secure system in the event of theft.</w:t>
       </w:r>
     </w:p>
     <w:p>
@@ -386,13 +430,87 @@
         <w:contextualSpacing/>
       </w:pPr>
       <w:r>
+        <w:t>R</w:t>
+      </w:r>
+      <w:r>
+        <w:t>esilient File System</w:t>
+      </w:r>
+    </w:p>
+    <w:p>
+      <w:pPr>
+        <w:contextualSpacing/>
+      </w:pPr>
+      <w:r>
+        <w:t xml:space="preserve">The Resilient File System or </w:t>
+      </w:r>
+      <w:proofErr w:type="spellStart"/>
+      <w:r>
         <w:t>ReFS</w:t>
       </w:r>
-    </w:p>
-    <w:p>
-      <w:pPr>
-        <w:contextualSpacing/>
-      </w:pPr>
+      <w:proofErr w:type="spellEnd"/>
+      <w:r>
+        <w:t xml:space="preserve"> is the newest file system developed by Microsoft initially for the Windows Server. However, it is slowly being implemented into windows 11 to replace the New Technology File System (NTFS) in some areas. While it cannot perform all functions of NTFS, the </w:t>
+      </w:r>
+      <w:proofErr w:type="spellStart"/>
+      <w:r>
+        <w:t>ReFS</w:t>
+      </w:r>
+      <w:proofErr w:type="spellEnd"/>
+      <w:r>
+        <w:t xml:space="preserve"> does provide some </w:t>
+      </w:r>
+      <w:r>
+        <w:t>key features that guard against file corruption and data loss.</w:t>
+      </w:r>
+      <w:r>
+        <w:t xml:space="preserve"> One, big downside of </w:t>
+      </w:r>
+      <w:proofErr w:type="spellStart"/>
+      <w:r>
+        <w:t>ReFS</w:t>
+      </w:r>
+      <w:proofErr w:type="spellEnd"/>
+      <w:r>
+        <w:t xml:space="preserve"> is that it cannot be utilised as a boot file system as there is no way to convert a storage partition from one system to another</w:t>
+      </w:r>
+      <w:sdt>
+        <w:sdtPr>
+          <w:id w:val="-119993442"/>
+          <w:citation/>
+        </w:sdtPr>
+        <w:sdtContent>
+          <w:r>
+            <w:fldChar w:fldCharType="begin"/>
+          </w:r>
+          <w:r>
+            <w:instrText xml:space="preserve"> CITATION Car18 \l 2057 </w:instrText>
+          </w:r>
+          <w:r>
+            <w:fldChar w:fldCharType="separate"/>
+          </w:r>
+          <w:r>
+            <w:rPr>
+              <w:noProof/>
+            </w:rPr>
+            <w:t xml:space="preserve"> </w:t>
+          </w:r>
+          <w:r>
+            <w:rPr>
+              <w:noProof/>
+            </w:rPr>
+            <w:t>[5]</w:t>
+          </w:r>
+          <w:r>
+            <w:fldChar w:fldCharType="end"/>
+          </w:r>
+        </w:sdtContent>
+      </w:sdt>
+      <w:r>
+        <w:t>. The biggest benefit though by far is being able to repair corrupted files</w:t>
+      </w:r>
+      <w:r>
+        <w:t xml:space="preserve"> as showcased in Integrity-Streams.</w:t>
+      </w:r>
     </w:p>
     <w:p>
       <w:pPr>
@@ -402,44 +520,93 @@
       <w:r>
         <w:t>Integrity</w:t>
       </w:r>
-    </w:p>
-    <w:p>
-      <w:pPr>
-        <w:contextualSpacing/>
-      </w:pPr>
-    </w:p>
-    <w:p>
-      <w:pPr>
-        <w:pStyle w:val="Heading3"/>
-        <w:contextualSpacing/>
-      </w:pPr>
-      <w:r>
-        <w:t>Block Cloning</w:t>
-      </w:r>
-    </w:p>
-    <w:p>
-      <w:pPr>
-        <w:contextualSpacing/>
-      </w:pPr>
-    </w:p>
-    <w:p>
-      <w:pPr>
-        <w:contextualSpacing/>
-      </w:pPr>
-    </w:p>
-    <w:p>
-      <w:pPr>
-        <w:pStyle w:val="Heading3"/>
-        <w:contextualSpacing/>
-      </w:pPr>
-      <w:r>
-        <w:t>ReFS vs NTFS</w:t>
-      </w:r>
-    </w:p>
-    <w:p>
-      <w:pPr>
-        <w:contextualSpacing/>
-      </w:pPr>
+      <w:r>
+        <w:t>-Streams</w:t>
+      </w:r>
+    </w:p>
+    <w:p>
+      <w:r>
+        <w:t xml:space="preserve">Integrity-Streams enable the File System to detect corrupt files by utilising checksums for metadata. This feature can be enabled to extend to file data as well allowing </w:t>
+      </w:r>
+      <w:proofErr w:type="spellStart"/>
+      <w:r>
+        <w:t>ReFS</w:t>
+      </w:r>
+      <w:proofErr w:type="spellEnd"/>
+      <w:r>
+        <w:t xml:space="preserve"> to determine if the data is valid or corrupt. It does this by adding a checksum to the files metadata, allowing the check to take place before the file is accessed. Once the checksum is calculated, it is compared to the one in the meta data and if valid, the data is returned to the user, otherwise </w:t>
+      </w:r>
+      <w:r>
+        <w:t>an attempt is made to repair the file</w:t>
+      </w:r>
+      <w:sdt>
+        <w:sdtPr>
+          <w:id w:val="1638539150"/>
+          <w:citation/>
+        </w:sdtPr>
+        <w:sdtContent>
+          <w:r>
+            <w:fldChar w:fldCharType="begin"/>
+          </w:r>
+          <w:r>
+            <w:instrText xml:space="preserve"> CITATION Mic22 \l 2057 </w:instrText>
+          </w:r>
+          <w:r>
+            <w:fldChar w:fldCharType="separate"/>
+          </w:r>
+          <w:r>
+            <w:rPr>
+              <w:noProof/>
+            </w:rPr>
+            <w:t xml:space="preserve"> </w:t>
+          </w:r>
+          <w:r>
+            <w:rPr>
+              <w:noProof/>
+            </w:rPr>
+            <w:t>[6]</w:t>
+          </w:r>
+          <w:r>
+            <w:fldChar w:fldCharType="end"/>
+          </w:r>
+        </w:sdtContent>
+      </w:sdt>
+      <w:r>
+        <w:t>.</w:t>
+      </w:r>
+      <w:r>
+        <w:t xml:space="preserve"> If this is not possible</w:t>
+      </w:r>
+      <w:r>
+        <w:t>, an error is thrown.</w:t>
+      </w:r>
+    </w:p>
+    <w:p>
+      <w:r>
+        <w:t>A downside to this however is that the processing time to check through each file can cause latency issues with IO devices. Especially if data because fragmented across a drive and therefore take much longer.</w:t>
+      </w:r>
+    </w:p>
+    <w:p>
+      <w:pPr>
+        <w:contextualSpacing/>
+      </w:pPr>
+      <w:r>
+        <w:t xml:space="preserve">On top of this, </w:t>
+      </w:r>
+      <w:proofErr w:type="spellStart"/>
+      <w:r>
+        <w:t>ReFS</w:t>
+      </w:r>
+      <w:proofErr w:type="spellEnd"/>
+      <w:r>
+        <w:t xml:space="preserve"> has a background scrubber allowing for the validation of data that </w:t>
+      </w:r>
+      <w:r>
+        <w:t>is not</w:t>
+      </w:r>
+      <w:r>
+        <w:t xml:space="preserve"> commonly accessed. </w:t>
+      </w:r>
     </w:p>
     <w:p>
       <w:pPr>
@@ -546,12 +713,12 @@
                 <w:tblLook w:val="04A0" w:firstRow="1" w:lastRow="0" w:firstColumn="1" w:lastColumn="0" w:noHBand="0" w:noVBand="1"/>
               </w:tblPr>
               <w:tblGrid>
-                <w:gridCol w:w="322"/>
-                <w:gridCol w:w="8704"/>
+                <w:gridCol w:w="271"/>
+                <w:gridCol w:w="8755"/>
               </w:tblGrid>
               <w:tr>
                 <w:trPr>
-                  <w:divId w:val="1518082445"/>
+                  <w:divId w:val="1810130027"/>
                   <w:tblCellSpacing w:w="15" w:type="dxa"/>
                 </w:trPr>
                 <w:tc>
@@ -599,7 +766,7 @@
               </w:tr>
               <w:tr>
                 <w:trPr>
-                  <w:divId w:val="1518082445"/>
+                  <w:divId w:val="1810130027"/>
                   <w:tblCellSpacing w:w="15" w:type="dxa"/>
                 </w:trPr>
                 <w:tc>
@@ -645,7 +812,7 @@
               </w:tr>
               <w:tr>
                 <w:trPr>
-                  <w:divId w:val="1518082445"/>
+                  <w:divId w:val="1810130027"/>
                   <w:tblCellSpacing w:w="15" w:type="dxa"/>
                 </w:trPr>
                 <w:tc>
@@ -691,7 +858,7 @@
               </w:tr>
               <w:tr>
                 <w:trPr>
-                  <w:divId w:val="1518082445"/>
+                  <w:divId w:val="1810130027"/>
                   <w:tblCellSpacing w:w="15" w:type="dxa"/>
                 </w:trPr>
                 <w:tc>
@@ -735,10 +902,102 @@
                   </w:p>
                 </w:tc>
               </w:tr>
+              <w:tr>
+                <w:trPr>
+                  <w:divId w:val="1810130027"/>
+                  <w:tblCellSpacing w:w="15" w:type="dxa"/>
+                </w:trPr>
+                <w:tc>
+                  <w:tcPr>
+                    <w:tcW w:w="50" w:type="pct"/>
+                    <w:hideMark/>
+                  </w:tcPr>
+                  <w:p>
+                    <w:pPr>
+                      <w:pStyle w:val="Bibliography"/>
+                      <w:rPr>
+                        <w:noProof/>
+                      </w:rPr>
+                    </w:pPr>
+                    <w:r>
+                      <w:rPr>
+                        <w:noProof/>
+                      </w:rPr>
+                      <w:t xml:space="preserve">[5] </w:t>
+                    </w:r>
+                  </w:p>
+                </w:tc>
+                <w:tc>
+                  <w:tcPr>
+                    <w:tcW w:w="0" w:type="auto"/>
+                    <w:hideMark/>
+                  </w:tcPr>
+                  <w:p>
+                    <w:pPr>
+                      <w:pStyle w:val="Bibliography"/>
+                      <w:rPr>
+                        <w:noProof/>
+                      </w:rPr>
+                    </w:pPr>
+                    <w:r>
+                      <w:rPr>
+                        <w:noProof/>
+                      </w:rPr>
+                      <w:t>Cartsen, “Overview: Resilient File System (ReFS),” Folder Security Viewer, 3 August 2018. [Online]. Available: https://blog.foldersecurityviewer.com/overview-resilient-file-system-refs/#:~:text=An%20outstanding%20feature%20of%20ReFS,without%20compromising%20the%20volume%20availability.. [Accessed 12 March 2023].</w:t>
+                    </w:r>
+                  </w:p>
+                </w:tc>
+              </w:tr>
+              <w:tr>
+                <w:trPr>
+                  <w:divId w:val="1810130027"/>
+                  <w:tblCellSpacing w:w="15" w:type="dxa"/>
+                </w:trPr>
+                <w:tc>
+                  <w:tcPr>
+                    <w:tcW w:w="50" w:type="pct"/>
+                    <w:hideMark/>
+                  </w:tcPr>
+                  <w:p>
+                    <w:pPr>
+                      <w:pStyle w:val="Bibliography"/>
+                      <w:rPr>
+                        <w:noProof/>
+                      </w:rPr>
+                    </w:pPr>
+                    <w:r>
+                      <w:rPr>
+                        <w:noProof/>
+                      </w:rPr>
+                      <w:t xml:space="preserve">[6] </w:t>
+                    </w:r>
+                  </w:p>
+                </w:tc>
+                <w:tc>
+                  <w:tcPr>
+                    <w:tcW w:w="0" w:type="auto"/>
+                    <w:hideMark/>
+                  </w:tcPr>
+                  <w:p>
+                    <w:pPr>
+                      <w:pStyle w:val="Bibliography"/>
+                      <w:rPr>
+                        <w:noProof/>
+                      </w:rPr>
+                    </w:pPr>
+                    <w:r>
+                      <w:rPr>
+                        <w:noProof/>
+                      </w:rPr>
+                      <w:t>Microsoft Corporation, “ReFS integrity streams,” 29 March 2022. [Online]. Available: https://learn.microsoft.com/en-us/windows-server/storage/refs/integrity-streams. [Accessed 14 March 2023].</w:t>
+                    </w:r>
+                  </w:p>
+                </w:tc>
+              </w:tr>
             </w:tbl>
             <w:p>
               <w:pPr>
-                <w:divId w:val="1518082445"/>
+                <w:divId w:val="1810130027"/>
                 <w:rPr>
                   <w:rFonts w:eastAsia="Times New Roman"/>
                   <w:noProof/>
@@ -1345,6 +1604,29 @@
     <w:unhideWhenUsed/>
     <w:rsid w:val="00600625"/>
   </w:style>
+  <w:style w:type="character" w:styleId="Hyperlink">
+    <w:name w:val="Hyperlink"/>
+    <w:basedOn w:val="DefaultParagraphFont"/>
+    <w:uiPriority w:val="99"/>
+    <w:unhideWhenUsed/>
+    <w:rsid w:val="00D85B2B"/>
+    <w:rPr>
+      <w:color w:val="0563C1" w:themeColor="hyperlink"/>
+      <w:u w:val="single"/>
+    </w:rPr>
+  </w:style>
+  <w:style w:type="character" w:styleId="UnresolvedMention">
+    <w:name w:val="Unresolved Mention"/>
+    <w:basedOn w:val="DefaultParagraphFont"/>
+    <w:uiPriority w:val="99"/>
+    <w:semiHidden/>
+    <w:unhideWhenUsed/>
+    <w:rsid w:val="00D85B2B"/>
+    <w:rPr>
+      <w:color w:val="605E5C"/>
+      <w:shd w:val="clear" w:color="auto" w:fill="E1DFDD"/>
+    </w:rPr>
+  </w:style>
 </w:styles>
 </file>
 
@@ -1719,11 +2001,54 @@
     <b:URL>https://learn.microsoft.com/en-us/windows/whats-new/whats-new-windows-10-version-1507-and-1511#bitlocker</b:URL>
     <b:RefOrder>4</b:RefOrder>
   </b:Source>
+  <b:Source>
+    <b:Tag>Mic22</b:Tag>
+    <b:SourceType>InternetSite</b:SourceType>
+    <b:Guid>{4E30A9E8-7C92-4EE4-A78B-7A5A93007D9C}</b:Guid>
+    <b:Author>
+      <b:Author>
+        <b:Corporate>Microsoft Corporation</b:Corporate>
+      </b:Author>
+    </b:Author>
+    <b:Title>ReFS integrity streams</b:Title>
+    <b:Year>2022</b:Year>
+    <b:Month>March</b:Month>
+    <b:Day>29</b:Day>
+    <b:YearAccessed>2023</b:YearAccessed>
+    <b:MonthAccessed>March</b:MonthAccessed>
+    <b:DayAccessed>14</b:DayAccessed>
+    <b:URL>https://learn.microsoft.com/en-us/windows-server/storage/refs/integrity-streams</b:URL>
+    <b:RefOrder>6</b:RefOrder>
+  </b:Source>
+  <b:Source>
+    <b:Tag>Car18</b:Tag>
+    <b:SourceType>InternetSite</b:SourceType>
+    <b:Guid>{79B6C232-90F2-49CF-BBC0-07DC58094909}</b:Guid>
+    <b:Author>
+      <b:Author>
+        <b:NameList>
+          <b:Person>
+            <b:Last>Cartsen</b:Last>
+          </b:Person>
+        </b:NameList>
+      </b:Author>
+    </b:Author>
+    <b:Title>Overview: Resilient File System (ReFS)</b:Title>
+    <b:ProductionCompany>Folder Security Viewer</b:ProductionCompany>
+    <b:Year>2018</b:Year>
+    <b:Month>August</b:Month>
+    <b:Day>3</b:Day>
+    <b:YearAccessed>2023</b:YearAccessed>
+    <b:MonthAccessed>March</b:MonthAccessed>
+    <b:DayAccessed>12</b:DayAccessed>
+    <b:URL>https://blog.foldersecurityviewer.com/overview-resilient-file-system-refs/#:~:text=An%20outstanding%20feature%20of%20ReFS,without%20compromising%20the%20volume%20availability.</b:URL>
+    <b:RefOrder>5</b:RefOrder>
+  </b:Source>
 </b:Sources>
 </file>
 
 <file path=customXml/itemProps1.xml><?xml version="1.0" encoding="utf-8"?>
-<ds:datastoreItem xmlns:ds="http://schemas.openxmlformats.org/officeDocument/2006/customXml" ds:itemID="{15F0A2D6-0ADA-476A-99D8-E1B71B1069D6}">
+<ds:datastoreItem xmlns:ds="http://schemas.openxmlformats.org/officeDocument/2006/customXml" ds:itemID="{230D9859-EB4A-41FA-ADEE-E04BFB8D7A1C}">
   <ds:schemaRefs>
     <ds:schemaRef ds:uri="http://schemas.openxmlformats.org/officeDocument/2006/bibliography"/>
   </ds:schemaRefs>

</xml_diff>